<commit_message>
Added signature image. Added signature to Project Directives document.
</commit_message>
<xml_diff>
--- a/documentation/submissions/01-project_directives/Project Directives.docx
+++ b/documentation/submissions/01-project_directives/Project Directives.docx
@@ -989,8 +989,6 @@
     <w:p/>
     <w:p/>
     <w:p/>
-    <w:p/>
-    <w:p/>
     <w:p>
       <w:pPr>
         <w:tabs>
@@ -1016,6 +1014,15 @@
     </w:p>
     <w:p>
       <w:pPr>
+        <w:rPr>
+          <w:rFonts w:ascii="Times" w:eastAsiaTheme="minorEastAsia" w:hAnsi="Times"/>
+          <w:sz w:val="20"/>
+          <w:szCs w:val="20"/>
+        </w:rPr>
+      </w:pPr>
+    </w:p>
+    <w:p>
+      <w:pPr>
         <w:tabs>
           <w:tab w:val="left" w:pos="4962"/>
         </w:tabs>
@@ -1023,26 +1030,92 @@
           <w:b/>
         </w:rPr>
       </w:pPr>
-    </w:p>
-    <w:p>
-      <w:pPr>
-        <w:tabs>
-          <w:tab w:val="left" w:pos="4962"/>
-        </w:tabs>
+      <w:r>
         <w:rPr>
           <w:b/>
         </w:rPr>
-      </w:pPr>
-    </w:p>
-    <w:p>
-      <w:pPr>
-        <w:tabs>
-          <w:tab w:val="left" w:pos="4962"/>
-        </w:tabs>
+        <w:drawing>
+          <wp:inline distT="0" distB="0" distL="0" distR="0">
+            <wp:extent cx="1849806" cy="812800"/>
+            <wp:effectExtent l="25400" t="0" r="0" b="0"/>
+            <wp:docPr id="4" name="Picture 1" descr="signature_vectorized.png"/>
+            <wp:cNvGraphicFramePr>
+              <a:graphicFrameLocks xmlns:a="http://schemas.openxmlformats.org/drawingml/2006/main" noChangeAspect="1"/>
+            </wp:cNvGraphicFramePr>
+            <a:graphic xmlns:a="http://schemas.openxmlformats.org/drawingml/2006/main">
+              <a:graphicData uri="http://schemas.openxmlformats.org/drawingml/2006/picture">
+                <pic:pic xmlns:pic="http://schemas.openxmlformats.org/drawingml/2006/picture">
+                  <pic:nvPicPr>
+                    <pic:cNvPr id="0" name="signature_vectorized.png"/>
+                    <pic:cNvPicPr/>
+                  </pic:nvPicPr>
+                  <pic:blipFill>
+                    <a:blip r:embed="rId11"/>
+                    <a:stretch>
+                      <a:fillRect/>
+                    </a:stretch>
+                  </pic:blipFill>
+                  <pic:spPr>
+                    <a:xfrm>
+                      <a:off x="0" y="0"/>
+                      <a:ext cx="1853362" cy="814363"/>
+                    </a:xfrm>
+                    <a:prstGeom prst="rect">
+                      <a:avLst/>
+                    </a:prstGeom>
+                  </pic:spPr>
+                </pic:pic>
+              </a:graphicData>
+            </a:graphic>
+          </wp:inline>
+        </w:drawing>
+      </w:r>
+      <w:r>
         <w:rPr>
           <w:b/>
         </w:rPr>
-      </w:pPr>
+        <w:tab/>
+      </w:r>
+      <w:r>
+        <w:rPr>
+          <w:b/>
+        </w:rPr>
+        <w:drawing>
+          <wp:inline distT="0" distB="0" distL="0" distR="0">
+            <wp:extent cx="1849806" cy="812800"/>
+            <wp:effectExtent l="25400" t="0" r="0" b="0"/>
+            <wp:docPr id="3" name="Picture 1" descr="signature_vectorized.png"/>
+            <wp:cNvGraphicFramePr>
+              <a:graphicFrameLocks xmlns:a="http://schemas.openxmlformats.org/drawingml/2006/main" noChangeAspect="1"/>
+            </wp:cNvGraphicFramePr>
+            <a:graphic xmlns:a="http://schemas.openxmlformats.org/drawingml/2006/main">
+              <a:graphicData uri="http://schemas.openxmlformats.org/drawingml/2006/picture">
+                <pic:pic xmlns:pic="http://schemas.openxmlformats.org/drawingml/2006/picture">
+                  <pic:nvPicPr>
+                    <pic:cNvPr id="0" name="signature_vectorized.png"/>
+                    <pic:cNvPicPr/>
+                  </pic:nvPicPr>
+                  <pic:blipFill>
+                    <a:blip r:embed="rId11"/>
+                    <a:stretch>
+                      <a:fillRect/>
+                    </a:stretch>
+                  </pic:blipFill>
+                  <pic:spPr>
+                    <a:xfrm>
+                      <a:off x="0" y="0"/>
+                      <a:ext cx="1853362" cy="814363"/>
+                    </a:xfrm>
+                    <a:prstGeom prst="rect">
+                      <a:avLst/>
+                    </a:prstGeom>
+                  </pic:spPr>
+                </pic:pic>
+              </a:graphicData>
+            </a:graphic>
+          </wp:inline>
+        </w:drawing>
+      </w:r>
     </w:p>
     <w:p>
       <w:pPr>
@@ -1069,9 +1142,9 @@
       </w:r>
     </w:p>
     <w:sectPr>
-      <w:headerReference w:type="default" r:id="rId11"/>
-      <w:footerReference w:type="even" r:id="rId12"/>
-      <w:footerReference w:type="default" r:id="rId13"/>
+      <w:headerReference w:type="default" r:id="rId12"/>
+      <w:footerReference w:type="even" r:id="rId13"/>
+      <w:footerReference w:type="default" r:id="rId14"/>
       <w:pgSz w:w="11900" w:h="16840"/>
       <w:pgMar w:top="1440" w:right="1800" w:bottom="1560" w:left="1800" w:header="708" w:footer="837" w:gutter="0"/>
       <w:cols w:space="708"/>

</xml_diff>